<commit_message>
adding new chapter 19, akhlak rasulullah.
</commit_message>
<xml_diff>
--- a/BAB-9-BISMILLAH.docx
+++ b/BAB-9-BISMILLAH.docx
@@ -137,92 +137,26 @@
                                 <w:sz w:val="30"/>
                               </w:rPr>
                             </w:pPr>
-                            <w:proofErr w:type="spellStart"/>
-                            <w:proofErr w:type="gramStart"/>
                             <w:r>
                               <w:rPr>
                                 <w:b/>
                                 <w:sz w:val="30"/>
                               </w:rPr>
-                              <w:t>Tanggal</w:t>
+                              <w:t>Tanggal : ______</w:t>
                             </w:r>
-                            <w:proofErr w:type="spellEnd"/>
                             <w:r>
                               <w:rPr>
                                 <w:b/>
                                 <w:sz w:val="30"/>
                               </w:rPr>
-                              <w:t xml:space="preserve"> :</w:t>
+                              <w:t xml:space="preserve">___ Hari : ________________ Bulan : _____________________ </w:t>
                             </w:r>
-                            <w:proofErr w:type="gramEnd"/>
                             <w:r>
                               <w:rPr>
                                 <w:b/>
                                 <w:sz w:val="30"/>
                               </w:rPr>
-                              <w:t xml:space="preserve"> ______</w:t>
-                            </w:r>
-                            <w:r>
-                              <w:rPr>
-                                <w:b/>
-                                <w:sz w:val="30"/>
-                              </w:rPr>
-                              <w:t xml:space="preserve">___ </w:t>
-                            </w:r>
-                            <w:proofErr w:type="spellStart"/>
-                            <w:r>
-                              <w:rPr>
-                                <w:b/>
-                                <w:sz w:val="30"/>
-                              </w:rPr>
-                              <w:t>Hari</w:t>
-                            </w:r>
-                            <w:proofErr w:type="spellEnd"/>
-                            <w:r>
-                              <w:rPr>
-                                <w:b/>
-                                <w:sz w:val="30"/>
-                              </w:rPr>
-                              <w:t xml:space="preserve"> : ________________ </w:t>
-                            </w:r>
-                            <w:proofErr w:type="spellStart"/>
-                            <w:r>
-                              <w:rPr>
-                                <w:b/>
-                                <w:sz w:val="30"/>
-                              </w:rPr>
-                              <w:t>Bulan</w:t>
-                            </w:r>
-                            <w:proofErr w:type="spellEnd"/>
-                            <w:r>
-                              <w:rPr>
-                                <w:b/>
-                                <w:sz w:val="30"/>
-                              </w:rPr>
-                              <w:t xml:space="preserve"> : _____________________ </w:t>
-                            </w:r>
-                            <w:r>
-                              <w:rPr>
-                                <w:b/>
-                                <w:sz w:val="30"/>
-                              </w:rPr>
-                              <w:t xml:space="preserve"> </w:t>
-                            </w:r>
-                            <w:proofErr w:type="spellStart"/>
-                            <w:r>
-                              <w:rPr>
-                                <w:b/>
-                                <w:sz w:val="30"/>
-                              </w:rPr>
-                              <w:t>Tahun</w:t>
-                            </w:r>
-                            <w:proofErr w:type="spellEnd"/>
-                            <w:r>
-                              <w:rPr>
-                                <w:b/>
-                                <w:sz w:val="30"/>
-                              </w:rPr>
-                              <w:t xml:space="preserve"> : _____________</w:t>
+                              <w:t xml:space="preserve"> Tahun : _____________</w:t>
                             </w:r>
                           </w:p>
                         </w:txbxContent>
@@ -354,7 +288,6 @@
           </mc:Fallback>
         </mc:AlternateContent>
       </w:r>
-      <w:proofErr w:type="gramStart"/>
       <w:r>
         <w:rPr>
           <w:b/>
@@ -369,70 +302,15 @@
           <w:sz w:val="28"/>
           <w:szCs w:val="24"/>
         </w:rPr>
-        <w:t xml:space="preserve"> :</w:t>
-      </w:r>
-      <w:proofErr w:type="gramEnd"/>
+        <w:t xml:space="preserve"> : </w:t>
+      </w:r>
       <w:r>
         <w:rPr>
           <w:b/>
           <w:sz w:val="28"/>
           <w:szCs w:val="24"/>
         </w:rPr>
-        <w:t xml:space="preserve"> </w:t>
-      </w:r>
-      <w:proofErr w:type="spellStart"/>
-      <w:r>
-        <w:rPr>
-          <w:b/>
-          <w:sz w:val="28"/>
-          <w:szCs w:val="24"/>
-        </w:rPr>
-        <w:t>Bismillah</w:t>
-      </w:r>
-      <w:proofErr w:type="spellEnd"/>
-      <w:r>
-        <w:rPr>
-          <w:b/>
-          <w:sz w:val="28"/>
-          <w:szCs w:val="24"/>
-        </w:rPr>
-        <w:t xml:space="preserve">: </w:t>
-      </w:r>
-      <w:proofErr w:type="spellStart"/>
-      <w:r>
-        <w:rPr>
-          <w:b/>
-          <w:sz w:val="28"/>
-          <w:szCs w:val="24"/>
-        </w:rPr>
-        <w:t>Dengan</w:t>
-      </w:r>
-      <w:proofErr w:type="spellEnd"/>
-      <w:r>
-        <w:rPr>
-          <w:b/>
-          <w:sz w:val="28"/>
-          <w:szCs w:val="24"/>
-        </w:rPr>
-        <w:t xml:space="preserve"> </w:t>
-      </w:r>
-      <w:proofErr w:type="spellStart"/>
-      <w:r>
-        <w:rPr>
-          <w:b/>
-          <w:sz w:val="28"/>
-          <w:szCs w:val="24"/>
-        </w:rPr>
-        <w:t>nama</w:t>
-      </w:r>
-      <w:proofErr w:type="spellEnd"/>
-      <w:r>
-        <w:rPr>
-          <w:b/>
-          <w:sz w:val="28"/>
-          <w:szCs w:val="24"/>
-        </w:rPr>
-        <w:t xml:space="preserve"> Allah</w:t>
+        <w:t>Bismillah: Dengan nama Allah</w:t>
       </w:r>
       <w:r>
         <w:rPr>
@@ -619,19 +497,11 @@
       <w:pPr>
         <w:ind w:left="284"/>
       </w:pPr>
-      <w:r>
-        <w:t xml:space="preserve"> </w:t>
-      </w:r>
-      <w:proofErr w:type="spellStart"/>
-      <w:proofErr w:type="gramStart"/>
-      <w:r>
-        <w:t>Setiap</w:t>
-      </w:r>
-      <w:proofErr w:type="spellEnd"/>
-      <w:r>
-        <w:t xml:space="preserve"> </w:t>
-      </w:r>
-      <w:proofErr w:type="spellStart"/>
+      <w:bookmarkStart w:id="0" w:name="_GoBack"/>
+      <w:bookmarkEnd w:id="0"/>
+      <w:r>
+        <w:t xml:space="preserve">Setiap </w:t>
+      </w:r>
       <w:r>
         <w:rPr>
           <w:b/>
@@ -639,20 +509,14 @@
         </w:rPr>
         <w:t>Surat</w:t>
       </w:r>
-      <w:proofErr w:type="spellEnd"/>
       <w:r>
         <w:rPr>
           <w:color w:val="FF0000"/>
         </w:rPr>
         <w:t xml:space="preserve"> </w:t>
       </w:r>
-      <w:proofErr w:type="spellStart"/>
-      <w:r>
-        <w:t>dalam</w:t>
-      </w:r>
-      <w:proofErr w:type="spellEnd"/>
-      <w:r>
-        <w:t xml:space="preserve"> </w:t>
+      <w:r>
+        <w:t xml:space="preserve">dalam </w:t>
       </w:r>
       <w:r>
         <w:rPr>
@@ -667,23 +531,9 @@
         </w:rPr>
         <w:t xml:space="preserve"> </w:t>
       </w:r>
-      <w:proofErr w:type="spellStart"/>
-      <w:r>
-        <w:t>diawali</w:t>
-      </w:r>
-      <w:proofErr w:type="spellEnd"/>
-      <w:r>
-        <w:t xml:space="preserve"> </w:t>
-      </w:r>
-      <w:proofErr w:type="spellStart"/>
-      <w:r>
-        <w:t>dengan</w:t>
-      </w:r>
-      <w:proofErr w:type="spellEnd"/>
-      <w:r>
-        <w:t xml:space="preserve"> </w:t>
-      </w:r>
-      <w:proofErr w:type="spellStart"/>
+      <w:r>
+        <w:t xml:space="preserve">diawali dengan </w:t>
+      </w:r>
       <w:r>
         <w:rPr>
           <w:b/>
@@ -691,171 +541,81 @@
         </w:rPr>
         <w:t>Bismillah</w:t>
       </w:r>
-      <w:proofErr w:type="spellEnd"/>
       <w:r>
         <w:t>.</w:t>
       </w:r>
-      <w:proofErr w:type="gramEnd"/>
     </w:p>
     <w:p>
       <w:pPr>
         <w:ind w:left="284"/>
       </w:pPr>
-      <w:proofErr w:type="spellStart"/>
-      <w:r>
-        <w:t>Ayat</w:t>
-      </w:r>
-      <w:proofErr w:type="spellEnd"/>
-      <w:r>
-        <w:t xml:space="preserve"> </w:t>
-      </w:r>
-      <w:proofErr w:type="spellStart"/>
-      <w:r>
-        <w:t>khusus</w:t>
-      </w:r>
-      <w:proofErr w:type="spellEnd"/>
-      <w:r>
-        <w:t xml:space="preserve"> yang </w:t>
-      </w:r>
-      <w:proofErr w:type="spellStart"/>
-      <w:r>
-        <w:t>bermakna</w:t>
-      </w:r>
-      <w:proofErr w:type="spellEnd"/>
-      <w:r>
-        <w:t>, “</w:t>
-      </w:r>
-      <w:proofErr w:type="spellStart"/>
+      <w:r>
+        <w:t xml:space="preserve">Kecuali surat </w:t>
+      </w:r>
       <w:r>
         <w:rPr>
           <w:b/>
           <w:color w:val="FF0000"/>
         </w:rPr>
-        <w:t>dengan</w:t>
-      </w:r>
-      <w:proofErr w:type="spellEnd"/>
+        <w:t>At-taubah</w:t>
+      </w:r>
+      <w:r>
+        <w:t xml:space="preserve">, Surat itu tidak diawali </w:t>
+      </w:r>
       <w:r>
         <w:rPr>
           <w:b/>
           <w:color w:val="FF0000"/>
         </w:rPr>
-        <w:t xml:space="preserve"> </w:t>
-      </w:r>
-      <w:proofErr w:type="spellStart"/>
-      <w:proofErr w:type="gramStart"/>
+        <w:t>Bismillah</w:t>
+      </w:r>
+      <w:r>
+        <w:t>.</w:t>
+      </w:r>
+    </w:p>
+    <w:p>
+      <w:pPr>
+        <w:ind w:left="284"/>
+      </w:pPr>
+      <w:r>
+        <w:t>Ayat khusus yang bermakna, “</w:t>
+      </w:r>
       <w:r>
         <w:rPr>
           <w:b/>
           <w:color w:val="FF0000"/>
         </w:rPr>
-        <w:t>nama</w:t>
-      </w:r>
-      <w:proofErr w:type="spellEnd"/>
-      <w:proofErr w:type="gramEnd"/>
+        <w:t>dengan nama Allah</w:t>
+      </w:r>
+      <w:r>
+        <w:t>”.</w:t>
+      </w:r>
+    </w:p>
+    <w:p>
+      <w:pPr>
+        <w:ind w:left="284"/>
+      </w:pPr>
+      <w:r>
+        <w:t xml:space="preserve">Rasulullah Muhammad shalallahu ‘alaihi wasallam, mengingatkan kita untuk memulai setiap pekerjaan dengan </w:t>
+      </w:r>
       <w:r>
         <w:rPr>
           <w:b/>
           <w:color w:val="FF0000"/>
         </w:rPr>
-        <w:t xml:space="preserve"> Allah</w:t>
-      </w:r>
-      <w:r>
-        <w:t>”.</w:t>
+        <w:t>bismillah</w:t>
+      </w:r>
+      <w:r>
+        <w:t>.</w:t>
       </w:r>
     </w:p>
     <w:p>
       <w:pPr>
         <w:ind w:left="284"/>
       </w:pPr>
-      <w:proofErr w:type="spellStart"/>
-      <w:r>
-        <w:t>Rasulullah</w:t>
-      </w:r>
-      <w:proofErr w:type="spellEnd"/>
-      <w:r>
-        <w:t xml:space="preserve"> Muhammad </w:t>
-      </w:r>
-      <w:proofErr w:type="spellStart"/>
-      <w:r>
-        <w:t>shalallahu</w:t>
-      </w:r>
-      <w:proofErr w:type="spellEnd"/>
-      <w:r>
-        <w:t xml:space="preserve"> ‘</w:t>
-      </w:r>
-      <w:proofErr w:type="spellStart"/>
-      <w:r>
-        <w:t>alaihi</w:t>
-      </w:r>
-      <w:proofErr w:type="spellEnd"/>
-      <w:r>
-        <w:t xml:space="preserve"> </w:t>
-      </w:r>
-      <w:proofErr w:type="spellStart"/>
-      <w:r>
-        <w:t>wasallam</w:t>
-      </w:r>
-      <w:proofErr w:type="spellEnd"/>
-      <w:r>
-        <w:t xml:space="preserve">, </w:t>
-      </w:r>
-      <w:proofErr w:type="spellStart"/>
-      <w:r>
-        <w:t>mengingatkan</w:t>
-      </w:r>
-      <w:proofErr w:type="spellEnd"/>
-      <w:r>
-        <w:t xml:space="preserve"> </w:t>
-      </w:r>
-      <w:proofErr w:type="spellStart"/>
-      <w:r>
-        <w:t>kita</w:t>
-      </w:r>
-      <w:proofErr w:type="spellEnd"/>
-      <w:r>
-        <w:t xml:space="preserve"> </w:t>
-      </w:r>
-      <w:proofErr w:type="spellStart"/>
-      <w:r>
-        <w:t>untuk</w:t>
-      </w:r>
-      <w:proofErr w:type="spellEnd"/>
-      <w:r>
-        <w:t xml:space="preserve"> </w:t>
-      </w:r>
-      <w:proofErr w:type="spellStart"/>
-      <w:r>
-        <w:t>memulai</w:t>
-      </w:r>
-      <w:proofErr w:type="spellEnd"/>
-      <w:r>
-        <w:t xml:space="preserve"> </w:t>
-      </w:r>
-      <w:proofErr w:type="spellStart"/>
-      <w:r>
-        <w:t>setiap</w:t>
-      </w:r>
-      <w:proofErr w:type="spellEnd"/>
-      <w:r>
-        <w:t xml:space="preserve"> </w:t>
-      </w:r>
-      <w:proofErr w:type="spellStart"/>
-      <w:r>
-        <w:t>pekerjaan</w:t>
-      </w:r>
-      <w:proofErr w:type="spellEnd"/>
-      <w:r>
-        <w:t xml:space="preserve"> </w:t>
-      </w:r>
-      <w:proofErr w:type="spellStart"/>
-      <w:r>
-        <w:t>dengan</w:t>
-      </w:r>
-      <w:proofErr w:type="spellEnd"/>
-      <w:r>
-        <w:t xml:space="preserve"> </w:t>
-      </w:r>
-      <w:proofErr w:type="spellStart"/>
+      <w:r>
+        <w:t xml:space="preserve">Sebelum wudhu, </w:t>
+      </w:r>
       <w:r>
         <w:rPr>
           <w:b/>
@@ -863,7 +623,6 @@
         </w:rPr>
         <w:t>bismillah</w:t>
       </w:r>
-      <w:proofErr w:type="spellEnd"/>
       <w:r>
         <w:t>.</w:t>
       </w:r>
@@ -872,24 +631,9 @@
       <w:pPr>
         <w:ind w:left="284"/>
       </w:pPr>
-      <w:proofErr w:type="spellStart"/>
-      <w:proofErr w:type="gramStart"/>
-      <w:r>
-        <w:t>Sebelum</w:t>
-      </w:r>
-      <w:proofErr w:type="spellEnd"/>
-      <w:r>
-        <w:t xml:space="preserve"> </w:t>
-      </w:r>
-      <w:proofErr w:type="spellStart"/>
-      <w:r>
-        <w:t>wudhu</w:t>
-      </w:r>
-      <w:proofErr w:type="spellEnd"/>
-      <w:r>
-        <w:t xml:space="preserve">, </w:t>
-      </w:r>
-      <w:proofErr w:type="spellStart"/>
+      <w:r>
+        <w:t xml:space="preserve">Sebelum makan, </w:t>
+      </w:r>
       <w:r>
         <w:rPr>
           <w:b/>
@@ -897,34 +641,17 @@
         </w:rPr>
         <w:t>bismillah</w:t>
       </w:r>
-      <w:proofErr w:type="spellEnd"/>
       <w:r>
         <w:t>.</w:t>
       </w:r>
-      <w:proofErr w:type="gramEnd"/>
     </w:p>
     <w:p>
       <w:pPr>
         <w:ind w:left="284"/>
       </w:pPr>
-      <w:proofErr w:type="spellStart"/>
-      <w:proofErr w:type="gramStart"/>
-      <w:r>
-        <w:t>Sebelum</w:t>
-      </w:r>
-      <w:proofErr w:type="spellEnd"/>
-      <w:r>
-        <w:t xml:space="preserve"> </w:t>
-      </w:r>
-      <w:proofErr w:type="spellStart"/>
-      <w:r>
-        <w:t>makan</w:t>
-      </w:r>
-      <w:proofErr w:type="spellEnd"/>
-      <w:r>
-        <w:t xml:space="preserve">, </w:t>
-      </w:r>
-      <w:proofErr w:type="spellStart"/>
+      <w:r>
+        <w:t xml:space="preserve">Sebelum bekerja, </w:t>
+      </w:r>
       <w:r>
         <w:rPr>
           <w:b/>
@@ -932,34 +659,17 @@
         </w:rPr>
         <w:t>bismillah</w:t>
       </w:r>
-      <w:proofErr w:type="spellEnd"/>
       <w:r>
         <w:t>.</w:t>
       </w:r>
-      <w:proofErr w:type="gramEnd"/>
     </w:p>
     <w:p>
       <w:pPr>
         <w:ind w:left="284"/>
       </w:pPr>
-      <w:proofErr w:type="spellStart"/>
-      <w:proofErr w:type="gramStart"/>
-      <w:r>
-        <w:t>Sebelum</w:t>
-      </w:r>
-      <w:proofErr w:type="spellEnd"/>
-      <w:r>
-        <w:t xml:space="preserve"> </w:t>
-      </w:r>
-      <w:proofErr w:type="spellStart"/>
-      <w:r>
-        <w:t>bekerja</w:t>
-      </w:r>
-      <w:proofErr w:type="spellEnd"/>
-      <w:r>
-        <w:t xml:space="preserve">, </w:t>
-      </w:r>
-      <w:proofErr w:type="spellStart"/>
+      <w:r>
+        <w:t xml:space="preserve">Semua diawali dengan </w:t>
+      </w:r>
       <w:r>
         <w:rPr>
           <w:b/>
@@ -967,137 +677,32 @@
         </w:rPr>
         <w:t>bismillah</w:t>
       </w:r>
-      <w:proofErr w:type="spellEnd"/>
       <w:r>
         <w:t>.</w:t>
       </w:r>
-      <w:proofErr w:type="gramEnd"/>
     </w:p>
     <w:p>
       <w:pPr>
         <w:ind w:left="284"/>
       </w:pPr>
-      <w:proofErr w:type="spellStart"/>
-      <w:proofErr w:type="gramStart"/>
-      <w:r>
-        <w:t>Semua</w:t>
-      </w:r>
-      <w:proofErr w:type="spellEnd"/>
-      <w:r>
-        <w:t xml:space="preserve"> </w:t>
-      </w:r>
-      <w:proofErr w:type="spellStart"/>
-      <w:r>
-        <w:t>diawali</w:t>
-      </w:r>
-      <w:proofErr w:type="spellEnd"/>
-      <w:r>
-        <w:t xml:space="preserve"> </w:t>
-      </w:r>
-      <w:proofErr w:type="spellStart"/>
-      <w:r>
-        <w:t>dengan</w:t>
-      </w:r>
-      <w:proofErr w:type="spellEnd"/>
-      <w:r>
-        <w:t xml:space="preserve"> </w:t>
-      </w:r>
-      <w:proofErr w:type="spellStart"/>
+      <w:r>
+        <w:t xml:space="preserve">Dengan itu semua </w:t>
+      </w:r>
       <w:r>
         <w:rPr>
           <w:b/>
           <w:color w:val="FF0000"/>
         </w:rPr>
-        <w:t>bismillah</w:t>
-      </w:r>
-      <w:proofErr w:type="spellEnd"/>
-      <w:r>
-        <w:t>.</w:t>
-      </w:r>
-      <w:proofErr w:type="gramEnd"/>
-    </w:p>
-    <w:p>
-      <w:pPr>
-        <w:ind w:left="284"/>
-      </w:pPr>
-      <w:proofErr w:type="spellStart"/>
-      <w:r>
-        <w:t>Dengan</w:t>
-      </w:r>
-      <w:proofErr w:type="spellEnd"/>
-      <w:r>
+        <w:t>Allah</w:t>
+      </w:r>
+      <w:r>
+        <w:rPr>
+          <w:color w:val="FF0000"/>
+        </w:rPr>
         <w:t xml:space="preserve"> </w:t>
       </w:r>
-      <w:proofErr w:type="spellStart"/>
-      <w:r>
-        <w:t>itu</w:t>
-      </w:r>
-      <w:proofErr w:type="spellEnd"/>
-      <w:r>
-        <w:t xml:space="preserve"> </w:t>
-      </w:r>
-      <w:proofErr w:type="spellStart"/>
-      <w:r>
-        <w:t>semua</w:t>
-      </w:r>
-      <w:proofErr w:type="spellEnd"/>
-      <w:r>
-        <w:t xml:space="preserve"> </w:t>
-      </w:r>
-      <w:r>
-        <w:rPr>
-          <w:b/>
-          <w:color w:val="FF0000"/>
-        </w:rPr>
-        <w:t>Allah</w:t>
-      </w:r>
-      <w:r>
-        <w:rPr>
-          <w:color w:val="FF0000"/>
-        </w:rPr>
-        <w:t xml:space="preserve"> </w:t>
-      </w:r>
-      <w:proofErr w:type="spellStart"/>
-      <w:proofErr w:type="gramStart"/>
-      <w:r>
-        <w:t>akan</w:t>
-      </w:r>
-      <w:proofErr w:type="spellEnd"/>
-      <w:proofErr w:type="gramEnd"/>
-      <w:r>
-        <w:t xml:space="preserve"> </w:t>
-      </w:r>
-      <w:proofErr w:type="spellStart"/>
-      <w:r>
-        <w:t>menambahkan</w:t>
-      </w:r>
-      <w:proofErr w:type="spellEnd"/>
-      <w:r>
-        <w:t xml:space="preserve"> </w:t>
-      </w:r>
-      <w:proofErr w:type="spellStart"/>
-      <w:r>
-        <w:t>keberkahan</w:t>
-      </w:r>
-      <w:proofErr w:type="spellEnd"/>
-      <w:r>
-        <w:t xml:space="preserve"> </w:t>
-      </w:r>
-      <w:proofErr w:type="spellStart"/>
-      <w:r>
-        <w:t>dan</w:t>
-      </w:r>
-      <w:proofErr w:type="spellEnd"/>
-      <w:r>
-        <w:t xml:space="preserve"> </w:t>
-      </w:r>
-      <w:proofErr w:type="spellStart"/>
-      <w:r>
-        <w:t>kebaikan</w:t>
-      </w:r>
-      <w:proofErr w:type="spellEnd"/>
-      <w:r>
-        <w:t>.</w:t>
+      <w:r>
+        <w:t>akan menambahkan keberkahan dan kebaikan.</w:t>
       </w:r>
     </w:p>
     <w:p>
@@ -1222,7 +827,6 @@
         <w:rPr>
           <w:noProof/>
         </w:rPr>
-        <w:lastRenderedPageBreak/>
         <w:drawing>
           <wp:anchor distT="0" distB="0" distL="114300" distR="114300" simplePos="0" relativeHeight="251718656" behindDoc="0" locked="0" layoutInCell="1" allowOverlap="1" wp14:anchorId="0EC80ED4" wp14:editId="2BEDA007">
             <wp:simplePos x="0" y="0"/>
@@ -1484,15 +1088,9 @@
         </w:numPr>
         <w:spacing w:line="480" w:lineRule="auto"/>
       </w:pPr>
-      <w:proofErr w:type="spellStart"/>
-      <w:r>
-        <w:t>Setiap</w:t>
-      </w:r>
-      <w:proofErr w:type="spellEnd"/>
-      <w:r>
-        <w:t xml:space="preserve"> </w:t>
-      </w:r>
-      <w:proofErr w:type="spellStart"/>
+      <w:r>
+        <w:t xml:space="preserve">Setiap </w:t>
+      </w:r>
       <w:r>
         <w:rPr>
           <w:b/>
@@ -1500,20 +1098,14 @@
         </w:rPr>
         <w:t>Surat</w:t>
       </w:r>
-      <w:proofErr w:type="spellEnd"/>
       <w:r>
         <w:rPr>
           <w:color w:val="FF0000"/>
         </w:rPr>
         <w:t xml:space="preserve"> </w:t>
       </w:r>
-      <w:proofErr w:type="spellStart"/>
-      <w:r>
-        <w:t>dalam</w:t>
-      </w:r>
-      <w:proofErr w:type="spellEnd"/>
-      <w:r>
-        <w:t xml:space="preserve"> </w:t>
+      <w:r>
+        <w:t xml:space="preserve">dalam </w:t>
       </w:r>
       <w:r>
         <w:rPr>
@@ -1528,21 +1120,8 @@
         </w:rPr>
         <w:t xml:space="preserve"> </w:t>
       </w:r>
-      <w:proofErr w:type="spellStart"/>
-      <w:r>
-        <w:t>diawali</w:t>
-      </w:r>
-      <w:proofErr w:type="spellEnd"/>
-      <w:r>
-        <w:t xml:space="preserve"> </w:t>
-      </w:r>
-      <w:proofErr w:type="spellStart"/>
-      <w:r>
-        <w:t>dengan</w:t>
-      </w:r>
-      <w:proofErr w:type="spellEnd"/>
-      <w:r>
-        <w:t xml:space="preserve"> </w:t>
+      <w:r>
+        <w:t xml:space="preserve">diawali dengan </w:t>
       </w:r>
       <w:r>
         <w:t>_____________</w:t>
@@ -1557,35 +1136,9 @@
         </w:numPr>
         <w:spacing w:line="480" w:lineRule="auto"/>
       </w:pPr>
-      <w:proofErr w:type="spellStart"/>
-      <w:r>
-        <w:t>Memulai</w:t>
-      </w:r>
-      <w:proofErr w:type="spellEnd"/>
-      <w:r>
-        <w:t xml:space="preserve"> </w:t>
-      </w:r>
-      <w:proofErr w:type="spellStart"/>
-      <w:r>
-        <w:t>setiap</w:t>
-      </w:r>
-      <w:proofErr w:type="spellEnd"/>
-      <w:r>
-        <w:t xml:space="preserve"> </w:t>
-      </w:r>
-      <w:proofErr w:type="spellStart"/>
-      <w:r>
-        <w:t>pekerjaan</w:t>
-      </w:r>
-      <w:proofErr w:type="spellEnd"/>
-      <w:r>
-        <w:t xml:space="preserve"> </w:t>
-      </w:r>
-      <w:proofErr w:type="spellStart"/>
-      <w:r>
-        <w:t>dengan</w:t>
-      </w:r>
-      <w:proofErr w:type="spellEnd"/>
+      <w:r>
+        <w:t>Memulai setiap pekerjaan dengan</w:t>
+      </w:r>
       <w:r>
         <w:t xml:space="preserve"> </w:t>
       </w:r>
@@ -1608,31 +1161,9 @@
         </w:numPr>
         <w:spacing w:line="480" w:lineRule="auto"/>
       </w:pPr>
-      <w:proofErr w:type="spellStart"/>
-      <w:r>
-        <w:t>Sebelum</w:t>
-      </w:r>
-      <w:proofErr w:type="spellEnd"/>
-      <w:r>
-        <w:t xml:space="preserve"> ___________________ </w:t>
-      </w:r>
-      <w:proofErr w:type="spellStart"/>
-      <w:r>
-        <w:t>kita</w:t>
-      </w:r>
-      <w:proofErr w:type="spellEnd"/>
-      <w:r>
-        <w:t xml:space="preserve"> </w:t>
-      </w:r>
-      <w:proofErr w:type="spellStart"/>
-      <w:r>
-        <w:t>ucapkan</w:t>
-      </w:r>
-      <w:proofErr w:type="spellEnd"/>
-      <w:r>
-        <w:t xml:space="preserve"> </w:t>
-      </w:r>
-      <w:proofErr w:type="spellStart"/>
+      <w:r>
+        <w:t xml:space="preserve">Sebelum ___________________ kita ucapkan </w:t>
+      </w:r>
       <w:r>
         <w:rPr>
           <w:b/>
@@ -1640,7 +1171,6 @@
         </w:rPr>
         <w:t>bismillah</w:t>
       </w:r>
-      <w:proofErr w:type="spellEnd"/>
       <w:r>
         <w:t>.</w:t>
       </w:r>
@@ -1654,45 +1184,8 @@
         </w:numPr>
         <w:spacing w:line="480" w:lineRule="auto"/>
       </w:pPr>
-      <w:proofErr w:type="spellStart"/>
-      <w:r>
-        <w:t>Setelah</w:t>
-      </w:r>
-      <w:proofErr w:type="spellEnd"/>
-      <w:r>
-        <w:t xml:space="preserve"> </w:t>
-      </w:r>
-      <w:proofErr w:type="spellStart"/>
-      <w:r>
-        <w:t>selesai</w:t>
-      </w:r>
-      <w:proofErr w:type="spellEnd"/>
-      <w:r>
-        <w:t xml:space="preserve"> </w:t>
-      </w:r>
-      <w:proofErr w:type="spellStart"/>
-      <w:r>
-        <w:t>pekerjaan</w:t>
-      </w:r>
-      <w:proofErr w:type="spellEnd"/>
-      <w:r>
-        <w:t xml:space="preserve"> </w:t>
-      </w:r>
-      <w:proofErr w:type="spellStart"/>
-      <w:r>
-        <w:t>kita</w:t>
-      </w:r>
-      <w:proofErr w:type="spellEnd"/>
-      <w:r>
-        <w:t xml:space="preserve"> </w:t>
-      </w:r>
-      <w:proofErr w:type="spellStart"/>
-      <w:r>
-        <w:t>ucapkan</w:t>
-      </w:r>
-      <w:proofErr w:type="spellEnd"/>
-      <w:r>
-        <w:t xml:space="preserve"> _________________</w:t>
+      <w:r>
+        <w:t>Setelah selesai pekerjaan kita ucapkan _________________</w:t>
       </w:r>
       <w:r>
         <w:t>__</w:t>
@@ -1729,39 +1222,8 @@
         </w:rPr>
         <w:t xml:space="preserve"> </w:t>
       </w:r>
-      <w:proofErr w:type="spellStart"/>
-      <w:proofErr w:type="gramStart"/>
-      <w:r>
-        <w:t>akan</w:t>
-      </w:r>
-      <w:proofErr w:type="spellEnd"/>
-      <w:proofErr w:type="gramEnd"/>
-      <w:r>
-        <w:t xml:space="preserve"> </w:t>
-      </w:r>
-      <w:proofErr w:type="spellStart"/>
-      <w:r>
-        <w:t>tambah</w:t>
-      </w:r>
-      <w:proofErr w:type="spellEnd"/>
-      <w:r>
-        <w:t xml:space="preserve"> </w:t>
-      </w:r>
-      <w:proofErr w:type="spellStart"/>
-      <w:r>
-        <w:t>keberkahan</w:t>
-      </w:r>
-      <w:proofErr w:type="spellEnd"/>
-      <w:r>
-        <w:t xml:space="preserve"> </w:t>
-      </w:r>
-      <w:proofErr w:type="spellStart"/>
-      <w:r>
-        <w:t>dan</w:t>
-      </w:r>
-      <w:proofErr w:type="spellEnd"/>
-      <w:r>
-        <w:t xml:space="preserve"> </w:t>
+      <w:r>
+        <w:t xml:space="preserve">akan tambah keberkahan dan </w:t>
       </w:r>
       <w:r>
         <w:t>________________.</w:t>
@@ -2278,92 +1740,26 @@
                                 <w:sz w:val="30"/>
                               </w:rPr>
                             </w:pPr>
-                            <w:proofErr w:type="spellStart"/>
-                            <w:proofErr w:type="gramStart"/>
                             <w:r>
                               <w:rPr>
                                 <w:b/>
                                 <w:sz w:val="30"/>
                               </w:rPr>
-                              <w:t>Tanggal</w:t>
+                              <w:t>Tanggal : ______</w:t>
                             </w:r>
-                            <w:proofErr w:type="spellEnd"/>
                             <w:r>
                               <w:rPr>
                                 <w:b/>
                                 <w:sz w:val="30"/>
                               </w:rPr>
-                              <w:t xml:space="preserve"> :</w:t>
+                              <w:t xml:space="preserve">___ Hari : ________________ Bulan : _____________________ </w:t>
                             </w:r>
-                            <w:proofErr w:type="gramEnd"/>
                             <w:r>
                               <w:rPr>
                                 <w:b/>
                                 <w:sz w:val="30"/>
                               </w:rPr>
-                              <w:t xml:space="preserve"> ______</w:t>
-                            </w:r>
-                            <w:r>
-                              <w:rPr>
-                                <w:b/>
-                                <w:sz w:val="30"/>
-                              </w:rPr>
-                              <w:t xml:space="preserve">___ </w:t>
-                            </w:r>
-                            <w:proofErr w:type="spellStart"/>
-                            <w:r>
-                              <w:rPr>
-                                <w:b/>
-                                <w:sz w:val="30"/>
-                              </w:rPr>
-                              <w:t>Hari</w:t>
-                            </w:r>
-                            <w:proofErr w:type="spellEnd"/>
-                            <w:r>
-                              <w:rPr>
-                                <w:b/>
-                                <w:sz w:val="30"/>
-                              </w:rPr>
-                              <w:t xml:space="preserve"> : ________________ </w:t>
-                            </w:r>
-                            <w:proofErr w:type="spellStart"/>
-                            <w:r>
-                              <w:rPr>
-                                <w:b/>
-                                <w:sz w:val="30"/>
-                              </w:rPr>
-                              <w:t>Bulan</w:t>
-                            </w:r>
-                            <w:proofErr w:type="spellEnd"/>
-                            <w:r>
-                              <w:rPr>
-                                <w:b/>
-                                <w:sz w:val="30"/>
-                              </w:rPr>
-                              <w:t xml:space="preserve"> : _____________________ </w:t>
-                            </w:r>
-                            <w:r>
-                              <w:rPr>
-                                <w:b/>
-                                <w:sz w:val="30"/>
-                              </w:rPr>
-                              <w:t xml:space="preserve"> </w:t>
-                            </w:r>
-                            <w:proofErr w:type="spellStart"/>
-                            <w:r>
-                              <w:rPr>
-                                <w:b/>
-                                <w:sz w:val="30"/>
-                              </w:rPr>
-                              <w:t>Tahun</w:t>
-                            </w:r>
-                            <w:proofErr w:type="spellEnd"/>
-                            <w:r>
-                              <w:rPr>
-                                <w:b/>
-                                <w:sz w:val="30"/>
-                              </w:rPr>
-                              <w:t xml:space="preserve"> : _____________</w:t>
+                              <w:t xml:space="preserve"> Tahun : _____________</w:t>
                             </w:r>
                           </w:p>
                         </w:txbxContent>
@@ -2894,63 +2290,12 @@
         </w:numPr>
         <w:spacing w:after="0" w:line="360" w:lineRule="auto"/>
       </w:pPr>
-      <w:proofErr w:type="spellStart"/>
-      <w:r>
-        <w:t>Apakah</w:t>
-      </w:r>
-      <w:proofErr w:type="spellEnd"/>
-      <w:r>
-        <w:t xml:space="preserve"> </w:t>
-      </w:r>
-      <w:proofErr w:type="spellStart"/>
-      <w:r>
-        <w:t>kita</w:t>
-      </w:r>
-      <w:proofErr w:type="spellEnd"/>
-      <w:r>
-        <w:t xml:space="preserve"> </w:t>
-      </w:r>
-      <w:proofErr w:type="spellStart"/>
-      <w:r>
-        <w:t>harus</w:t>
-      </w:r>
-      <w:proofErr w:type="spellEnd"/>
-      <w:r>
-        <w:t xml:space="preserve"> </w:t>
-      </w:r>
-      <w:proofErr w:type="spellStart"/>
-      <w:r>
-        <w:t>memulai</w:t>
-      </w:r>
-      <w:proofErr w:type="spellEnd"/>
-      <w:r>
-        <w:t xml:space="preserve"> </w:t>
-      </w:r>
-      <w:proofErr w:type="spellStart"/>
-      <w:r>
-        <w:t>semua</w:t>
-      </w:r>
-      <w:proofErr w:type="spellEnd"/>
-      <w:r>
-        <w:t xml:space="preserve"> </w:t>
-      </w:r>
-      <w:proofErr w:type="spellStart"/>
-      <w:r>
-        <w:t>pekerjaan</w:t>
-      </w:r>
-      <w:proofErr w:type="spellEnd"/>
-      <w:r>
-        <w:t xml:space="preserve"> </w:t>
-      </w:r>
-      <w:proofErr w:type="spellStart"/>
-      <w:r>
-        <w:t>dengan</w:t>
-      </w:r>
-      <w:proofErr w:type="spellEnd"/>
-      <w:r>
-        <w:t xml:space="preserve"> </w:t>
-      </w:r>
-      <w:proofErr w:type="spellStart"/>
+      <w:r>
+        <w:t xml:space="preserve">Apakah kita harus </w:t>
+      </w:r>
+      <w:r>
+        <w:t xml:space="preserve">memulai semua pekerjaan dengan </w:t>
+      </w:r>
       <w:r>
         <w:rPr>
           <w:b/>
@@ -2958,7 +2303,6 @@
         </w:rPr>
         <w:t>Bismillah</w:t>
       </w:r>
-      <w:proofErr w:type="spellEnd"/>
       <w:r>
         <w:t>?</w:t>
       </w:r>
@@ -2987,61 +2331,18 @@
         </w:numPr>
         <w:spacing w:after="0" w:line="360" w:lineRule="auto"/>
       </w:pPr>
-      <w:proofErr w:type="spellStart"/>
-      <w:r>
-        <w:t>Apakah</w:t>
-      </w:r>
-      <w:proofErr w:type="spellEnd"/>
-      <w:r>
-        <w:t xml:space="preserve"> </w:t>
-      </w:r>
-      <w:proofErr w:type="spellStart"/>
-      <w:r>
-        <w:t>arti</w:t>
-      </w:r>
-      <w:proofErr w:type="spellEnd"/>
-      <w:r>
-        <w:t xml:space="preserve"> </w:t>
-      </w:r>
-      <w:proofErr w:type="spellStart"/>
-      <w:r>
-        <w:t>dari</w:t>
-      </w:r>
-      <w:proofErr w:type="spellEnd"/>
-      <w:r>
-        <w:t xml:space="preserve"> </w:t>
-      </w:r>
-      <w:proofErr w:type="spellStart"/>
+      <w:r>
+        <w:t xml:space="preserve">Apakah arti dari </w:t>
+      </w:r>
       <w:r>
         <w:rPr>
           <w:b/>
           <w:color w:val="FF0000"/>
         </w:rPr>
-        <w:t>Bismillah</w:t>
-      </w:r>
-      <w:proofErr w:type="spellEnd"/>
-      <w:r>
-        <w:rPr>
-          <w:b/>
-          <w:color w:val="FF0000"/>
-        </w:rPr>
-        <w:t xml:space="preserve"> </w:t>
-      </w:r>
-      <w:proofErr w:type="spellStart"/>
-      <w:r>
-        <w:t>itu</w:t>
-      </w:r>
-      <w:proofErr w:type="spellEnd"/>
-      <w:r>
-        <w:t xml:space="preserve"> </w:t>
-      </w:r>
-      <w:proofErr w:type="spellStart"/>
-      <w:r>
-        <w:t>tadi</w:t>
-      </w:r>
-      <w:proofErr w:type="spellEnd"/>
-      <w:r>
-        <w:t>?</w:t>
+        <w:t xml:space="preserve">Bismillah </w:t>
+      </w:r>
+      <w:r>
+        <w:t>itu tadi?</w:t>
       </w:r>
     </w:p>
     <w:p>
@@ -3063,97 +2364,17 @@
         <w:spacing w:after="0" w:line="360" w:lineRule="auto"/>
       </w:pPr>
       <w:r>
-        <w:t xml:space="preserve">Allah </w:t>
-      </w:r>
-      <w:proofErr w:type="spellStart"/>
-      <w:proofErr w:type="gramStart"/>
-      <w:r>
-        <w:t>akan</w:t>
-      </w:r>
-      <w:proofErr w:type="spellEnd"/>
-      <w:proofErr w:type="gramEnd"/>
-      <w:r>
-        <w:t xml:space="preserve"> </w:t>
-      </w:r>
-      <w:proofErr w:type="spellStart"/>
-      <w:r>
-        <w:t>tambahkan</w:t>
-      </w:r>
-      <w:proofErr w:type="spellEnd"/>
-      <w:r>
-        <w:t xml:space="preserve"> </w:t>
-      </w:r>
-      <w:proofErr w:type="spellStart"/>
-      <w:r>
-        <w:t>apa</w:t>
-      </w:r>
-      <w:proofErr w:type="spellEnd"/>
-      <w:r>
-        <w:t xml:space="preserve"> </w:t>
-      </w:r>
-      <w:proofErr w:type="spellStart"/>
-      <w:r>
-        <w:t>jika</w:t>
-      </w:r>
-      <w:proofErr w:type="spellEnd"/>
-      <w:r>
-        <w:t xml:space="preserve"> </w:t>
-      </w:r>
-      <w:proofErr w:type="spellStart"/>
-      <w:r>
-        <w:t>kita</w:t>
-      </w:r>
-      <w:proofErr w:type="spellEnd"/>
-      <w:r>
-        <w:t xml:space="preserve"> </w:t>
-      </w:r>
-      <w:proofErr w:type="spellStart"/>
-      <w:r>
-        <w:t>mengucap</w:t>
-      </w:r>
-      <w:proofErr w:type="spellEnd"/>
-      <w:r>
-        <w:t xml:space="preserve"> </w:t>
-      </w:r>
-      <w:proofErr w:type="spellStart"/>
+        <w:t xml:space="preserve">Allah akan tambahkan apa jika kita mengucap </w:t>
+      </w:r>
       <w:r>
         <w:rPr>
           <w:b/>
           <w:color w:val="FF0000"/>
         </w:rPr>
-        <w:t>Bismillah</w:t>
-      </w:r>
-      <w:proofErr w:type="spellEnd"/>
-      <w:r>
-        <w:rPr>
-          <w:b/>
-          <w:color w:val="FF0000"/>
-        </w:rPr>
-        <w:t xml:space="preserve"> </w:t>
-      </w:r>
-      <w:proofErr w:type="spellStart"/>
-      <w:r>
-        <w:t>diawal</w:t>
-      </w:r>
-      <w:proofErr w:type="spellEnd"/>
-      <w:r>
-        <w:t xml:space="preserve"> </w:t>
-      </w:r>
-      <w:proofErr w:type="spellStart"/>
-      <w:r>
-        <w:t>melakukan</w:t>
-      </w:r>
-      <w:proofErr w:type="spellEnd"/>
-      <w:r>
-        <w:t xml:space="preserve"> </w:t>
-      </w:r>
-      <w:proofErr w:type="spellStart"/>
-      <w:r>
-        <w:t>sesuatu</w:t>
-      </w:r>
-      <w:proofErr w:type="spellEnd"/>
-      <w:r>
-        <w:t>?</w:t>
+        <w:t xml:space="preserve">Bismillah </w:t>
+      </w:r>
+      <w:r>
+        <w:t>diawal melakukan sesuatu?</w:t>
       </w:r>
     </w:p>
     <w:p>
@@ -3174,57 +2395,19 @@
         </w:numPr>
         <w:spacing w:line="480" w:lineRule="auto"/>
       </w:pPr>
-      <w:proofErr w:type="spellStart"/>
       <w:r>
         <w:lastRenderedPageBreak/>
-        <w:t>Apakah</w:t>
-      </w:r>
-      <w:proofErr w:type="spellEnd"/>
-      <w:r>
-        <w:t xml:space="preserve"> </w:t>
-      </w:r>
-      <w:proofErr w:type="spellStart"/>
-      <w:r>
-        <w:t>ada</w:t>
-      </w:r>
-      <w:proofErr w:type="spellEnd"/>
-      <w:r>
-        <w:t xml:space="preserve"> </w:t>
-      </w:r>
-      <w:proofErr w:type="spellStart"/>
+        <w:t xml:space="preserve">Apakah ada </w:t>
+      </w:r>
       <w:r>
         <w:rPr>
           <w:b/>
           <w:color w:val="FF0000"/>
         </w:rPr>
-        <w:t>Bismillah</w:t>
-      </w:r>
-      <w:proofErr w:type="spellEnd"/>
-      <w:r>
-        <w:rPr>
-          <w:b/>
-          <w:color w:val="FF0000"/>
-        </w:rPr>
-        <w:t xml:space="preserve"> </w:t>
-      </w:r>
-      <w:r>
-        <w:t xml:space="preserve">di </w:t>
-      </w:r>
-      <w:proofErr w:type="spellStart"/>
-      <w:r>
-        <w:t>beberapa</w:t>
-      </w:r>
-      <w:proofErr w:type="spellEnd"/>
-      <w:r>
-        <w:t xml:space="preserve"> </w:t>
-      </w:r>
-      <w:proofErr w:type="spellStart"/>
-      <w:r>
-        <w:t>Surat</w:t>
-      </w:r>
-      <w:proofErr w:type="spellEnd"/>
-      <w:r>
-        <w:t xml:space="preserve"> </w:t>
+        <w:t xml:space="preserve">Bismillah </w:t>
+      </w:r>
+      <w:r>
+        <w:t xml:space="preserve">di beberapa Surat </w:t>
       </w:r>
       <w:r>
         <w:rPr>
@@ -3255,85 +2438,18 @@
         </w:numPr>
         <w:spacing w:line="480" w:lineRule="auto"/>
       </w:pPr>
-      <w:proofErr w:type="spellStart"/>
-      <w:r>
-        <w:t>Dengan</w:t>
-      </w:r>
-      <w:proofErr w:type="spellEnd"/>
-      <w:r>
-        <w:t xml:space="preserve"> </w:t>
-      </w:r>
-      <w:proofErr w:type="spellStart"/>
+      <w:r>
+        <w:t xml:space="preserve">Dengan </w:t>
+      </w:r>
       <w:r>
         <w:rPr>
           <w:b/>
           <w:color w:val="FF0000"/>
         </w:rPr>
-        <w:t>Bismillah</w:t>
-      </w:r>
-      <w:proofErr w:type="spellEnd"/>
-      <w:r>
-        <w:rPr>
-          <w:b/>
-          <w:color w:val="FF0000"/>
-        </w:rPr>
-        <w:t xml:space="preserve"> </w:t>
-      </w:r>
-      <w:proofErr w:type="spellStart"/>
-      <w:r>
-        <w:t>maka</w:t>
-      </w:r>
-      <w:proofErr w:type="spellEnd"/>
-      <w:r>
-        <w:t xml:space="preserve"> </w:t>
-      </w:r>
-      <w:proofErr w:type="spellStart"/>
-      <w:r>
-        <w:t>kita</w:t>
-      </w:r>
-      <w:proofErr w:type="spellEnd"/>
-      <w:r>
-        <w:t xml:space="preserve"> </w:t>
-      </w:r>
-      <w:proofErr w:type="spellStart"/>
-      <w:r>
-        <w:t>menjadi</w:t>
-      </w:r>
-      <w:proofErr w:type="spellEnd"/>
-      <w:r>
-        <w:t xml:space="preserve"> </w:t>
-      </w:r>
-      <w:proofErr w:type="spellStart"/>
-      <w:r>
-        <w:t>ingat</w:t>
-      </w:r>
-      <w:proofErr w:type="spellEnd"/>
-      <w:r>
-        <w:t xml:space="preserve"> </w:t>
-      </w:r>
-      <w:proofErr w:type="spellStart"/>
-      <w:r>
-        <w:t>selalu</w:t>
-      </w:r>
-      <w:proofErr w:type="spellEnd"/>
-      <w:r>
-        <w:t xml:space="preserve"> </w:t>
-      </w:r>
-      <w:proofErr w:type="spellStart"/>
-      <w:r>
-        <w:t>kepada</w:t>
-      </w:r>
-      <w:proofErr w:type="spellEnd"/>
-      <w:r>
-        <w:t xml:space="preserve"> </w:t>
-      </w:r>
-      <w:proofErr w:type="spellStart"/>
-      <w:r>
-        <w:t>siapa</w:t>
-      </w:r>
-      <w:proofErr w:type="spellEnd"/>
-      <w:r>
-        <w:t>?</w:t>
+        <w:t xml:space="preserve">Bismillah </w:t>
+      </w:r>
+      <w:r>
+        <w:t>maka kita menjadi ingat selalu kepada siapa?</w:t>
       </w:r>
     </w:p>
     <w:p>
@@ -5183,8 +4299,6 @@
         </w:rPr>
         <w:t xml:space="preserve">       </w:t>
       </w:r>
-      <w:bookmarkStart w:id="0" w:name="_GoBack"/>
-      <w:bookmarkEnd w:id="0"/>
     </w:p>
     <w:p>
       <w:pPr>

</xml_diff>